<commit_message>
feat: implement machine learning project structure
- Add data preprocessing pipeline
- Add feature engineering functions
- Add model evaluation utilities
- Add visualization helpers
- Add documentation
</commit_message>
<xml_diff>
--- a/output/seaborn_analysis.docx
+++ b/output/seaborn_analysis.docx
@@ -73,6 +73,16 @@
       </w:r>
     </w:p>
     <w:p>
+      <w:pPr>
+        <w:sectPr>
+          <w:pgSz w:w="12240" w:h="15840"/>
+          <w:pgMar w:top="1440" w:right="1800" w:bottom="1440" w:left="1800" w:header="720" w:footer="720" w:gutter="0"/>
+          <w:cols w:space="720"/>
+          <w:docGrid w:linePitch="360"/>
+        </w:sectPr>
+      </w:pPr>
+    </w:p>
+    <w:p>
       <w:r>
         <w:drawing>
           <wp:inline xmlns:a="http://schemas.openxmlformats.org/drawingml/2006/main" xmlns:pic="http://schemas.openxmlformats.org/drawingml/2006/picture">
@@ -126,6 +136,17 @@
       <w:r>
         <w:t>Temporal trends across different groups</w:t>
       </w:r>
+    </w:p>
+    <w:p>
+      <w:pPr>
+        <w:sectPr>
+          <w:type w:val="continuous"/>
+          <w:pgSz w:w="12240" w:h="15840"/>
+          <w:pgMar w:top="1440" w:right="1800" w:bottom="1440" w:left="1800" w:header="720" w:footer="720" w:gutter="0"/>
+          <w:cols w:space="720"/>
+          <w:docGrid w:linePitch="360"/>
+        </w:sectPr>
+      </w:pPr>
     </w:p>
     <w:p>
       <w:r>
@@ -183,6 +204,17 @@
       </w:r>
     </w:p>
     <w:p>
+      <w:pPr>
+        <w:sectPr>
+          <w:type w:val="continuous"/>
+          <w:pgSz w:w="12240" w:h="15840"/>
+          <w:pgMar w:top="1440" w:right="1800" w:bottom="1440" w:left="1800" w:header="720" w:footer="720" w:gutter="0"/>
+          <w:cols w:space="720"/>
+          <w:docGrid w:linePitch="360"/>
+        </w:sectPr>
+      </w:pPr>
+    </w:p>
+    <w:p>
       <w:r>
         <w:drawing>
           <wp:inline xmlns:a="http://schemas.openxmlformats.org/drawingml/2006/main" xmlns:pic="http://schemas.openxmlformats.org/drawingml/2006/picture">
@@ -219,6 +251,7 @@
       </w:r>
     </w:p>
     <w:sectPr>
+      <w:type w:val="continuous"/>
       <w:pgSz w:w="12240" w:h="15840"/>
       <w:pgMar w:top="1440" w:right="1800" w:bottom="1440" w:left="1800" w:header="720" w:footer="720" w:gutter="0"/>
       <w:cols w:space="720"/>

</xml_diff>